<commit_message>
futuristic criteria logic executed
</commit_message>
<xml_diff>
--- a/project_diary.docx
+++ b/project_diary.docx
@@ -9,112 +9,41 @@
     </w:p>
     <w:p>
       <w:r>
-        <w:t xml:space="preserve">I need to build a </w:t>
-      </w:r>
-      <w:proofErr w:type="gramStart"/>
-      <w:r>
-        <w:t>decision making</w:t>
-      </w:r>
-      <w:proofErr w:type="gramEnd"/>
-      <w:r>
-        <w:t xml:space="preserve"> companion that make decisions like </w:t>
+        <w:t xml:space="preserve">I need to build a decision making companion that make decisions like </w:t>
       </w:r>
       <w:r>
         <w:t>Choosing a laptop under a budget Selecting the best candidate for a job role Deciding where to travel within constraints Picking an investment strategy Choosing a tech stack for a startup</w:t>
       </w:r>
       <w:r>
-        <w:t xml:space="preserve"> without completely relying on ai                   </w:t>
-      </w:r>
-      <w:proofErr w:type="spellStart"/>
-      <w:r>
-        <w:t>Chatgpt</w:t>
-      </w:r>
-      <w:proofErr w:type="spellEnd"/>
+        <w:t xml:space="preserve"> without completely relying on ai                   Chatgpt</w:t>
+      </w:r>
     </w:p>
     <w:p/>
     <w:p>
       <w:r>
-        <w:t xml:space="preserve">Should I consider building </w:t>
-      </w:r>
-      <w:proofErr w:type="gramStart"/>
-      <w:r>
-        <w:t>an</w:t>
-      </w:r>
-      <w:proofErr w:type="gramEnd"/>
+        <w:t xml:space="preserve">Should I consider building an llm to understand the decision options and user preferences, because sometimes we need to do websearch to make decisions users may not know about </w:t>
+      </w:r>
+    </w:p>
+    <w:p>
+      <w:r>
+        <w:t xml:space="preserve">                                                                 Gpt </w:t>
+      </w:r>
+    </w:p>
+    <w:p>
+      <w:r>
+        <w:t>15/02/2026</w:t>
+      </w:r>
+    </w:p>
+    <w:p>
+      <w:r>
+        <w:t xml:space="preserve">Instead of building llm can we just take input from the user in a structured way like a matrix where rows represents the options and columns deciding </w:t>
+      </w:r>
+      <w:r>
+        <w:t>paarameters like in case of laptop weight processor ect</w:t>
+      </w:r>
       <w:r>
         <w:t xml:space="preserve"> </w:t>
       </w:r>
-      <w:proofErr w:type="spellStart"/>
-      <w:r>
-        <w:t>llm</w:t>
-      </w:r>
-      <w:proofErr w:type="spellEnd"/>
-      <w:r>
-        <w:t xml:space="preserve"> to understand the decision options and user preferences, because sometimes we need to do </w:t>
-      </w:r>
-      <w:proofErr w:type="spellStart"/>
-      <w:r>
-        <w:t>websearch</w:t>
-      </w:r>
-      <w:proofErr w:type="spellEnd"/>
-      <w:r>
-        <w:t xml:space="preserve"> to make decisions users may not know about </w:t>
-      </w:r>
-    </w:p>
-    <w:p>
-      <w:r>
-        <w:t xml:space="preserve">                                                                 </w:t>
-      </w:r>
-      <w:proofErr w:type="spellStart"/>
-      <w:r>
-        <w:t>Gpt</w:t>
-      </w:r>
-      <w:proofErr w:type="spellEnd"/>
-      <w:r>
-        <w:t xml:space="preserve"> </w:t>
-      </w:r>
-    </w:p>
-    <w:p>
-      <w:r>
-        <w:t>15/02/2026</w:t>
-      </w:r>
-    </w:p>
-    <w:p>
-      <w:r>
-        <w:t xml:space="preserve">Instead of building </w:t>
-      </w:r>
-      <w:proofErr w:type="spellStart"/>
-      <w:r>
-        <w:t>llm</w:t>
-      </w:r>
-      <w:proofErr w:type="spellEnd"/>
-      <w:r>
-        <w:t xml:space="preserve"> can we just take input from the user in a structured way like a matrix where rows </w:t>
-      </w:r>
-      <w:proofErr w:type="gramStart"/>
-      <w:r>
-        <w:t>represents</w:t>
-      </w:r>
-      <w:proofErr w:type="gramEnd"/>
-      <w:r>
-        <w:t xml:space="preserve"> the options and columns deciding </w:t>
-      </w:r>
-      <w:proofErr w:type="spellStart"/>
-      <w:r>
-        <w:t>paarameters</w:t>
-      </w:r>
-      <w:proofErr w:type="spellEnd"/>
-      <w:r>
-        <w:t xml:space="preserve"> like in case of laptop weight processor </w:t>
-      </w:r>
-      <w:proofErr w:type="spellStart"/>
-      <w:r>
-        <w:t>ect</w:t>
-      </w:r>
-      <w:proofErr w:type="spellEnd"/>
-      <w:r>
-        <w:t xml:space="preserve"> </w:t>
-      </w:r>
     </w:p>
     <w:p>
       <w:r>
@@ -153,13 +82,8 @@
       </w:r>
     </w:p>
     <w:p>
-      <w:proofErr w:type="spellStart"/>
-      <w:r>
-        <w:t>Comapre</w:t>
-      </w:r>
-      <w:proofErr w:type="spellEnd"/>
-      <w:r>
-        <w:t xml:space="preserve"> all these algorithms and choose the best one</w:t>
+      <w:r>
+        <w:t>Comapre all these algorithms and choose the best one</w:t>
       </w:r>
     </w:p>
     <w:p>
@@ -187,11 +111,9 @@
       </w:r>
     </w:p>
     <w:p>
-      <w:proofErr w:type="spellStart"/>
       <w:r>
         <w:t>Mcda</w:t>
       </w:r>
-      <w:proofErr w:type="spellEnd"/>
     </w:p>
     <w:p>
       <w:r>
@@ -199,32 +121,14 @@
       </w:r>
     </w:p>
     <w:p>
-      <w:proofErr w:type="spellStart"/>
-      <w:r>
-        <w:t>Topsis</w:t>
-      </w:r>
-      <w:proofErr w:type="spellEnd"/>
-      <w:r>
-        <w:t xml:space="preserve"> </w:t>
-      </w:r>
-      <w:proofErr w:type="spellStart"/>
-      <w:r>
-        <w:t>mcda</w:t>
-      </w:r>
-      <w:proofErr w:type="spellEnd"/>
-      <w:r>
-        <w:t xml:space="preserve"> algorithm</w:t>
-      </w:r>
-    </w:p>
-    <w:p>
-      <w:r>
-        <w:t xml:space="preserve">                                          </w:t>
-      </w:r>
-      <w:proofErr w:type="spellStart"/>
-      <w:r>
-        <w:t>Geeksforgeeks</w:t>
-      </w:r>
-      <w:proofErr w:type="spellEnd"/>
+      <w:r>
+        <w:t>Topsis mcda algorithm</w:t>
+      </w:r>
+    </w:p>
+    <w:p>
+      <w:r>
+        <w:t xml:space="preserve">                                          Geeksforgeeks</w:t>
+      </w:r>
     </w:p>
     <w:p>
       <w:r>
@@ -233,46 +137,17 @@
     </w:p>
     <w:p>
       <w:r>
-        <w:t xml:space="preserve">How about using </w:t>
-      </w:r>
-      <w:proofErr w:type="spellStart"/>
-      <w:r>
-        <w:t>topsis</w:t>
-      </w:r>
-      <w:proofErr w:type="spellEnd"/>
-      <w:r>
-        <w:t xml:space="preserve"> algorithm for this project</w:t>
-      </w:r>
-    </w:p>
-    <w:p>
-      <w:r>
-        <w:t xml:space="preserve">                                          </w:t>
-      </w:r>
-      <w:proofErr w:type="spellStart"/>
-      <w:r>
-        <w:t>Chatgpt</w:t>
-      </w:r>
-      <w:proofErr w:type="spellEnd"/>
-    </w:p>
-    <w:p>
-      <w:r>
-        <w:t xml:space="preserve">Can you generate a python code where </w:t>
-      </w:r>
-      <w:proofErr w:type="spellStart"/>
-      <w:r>
-        <w:t>topsis</w:t>
-      </w:r>
-      <w:proofErr w:type="spellEnd"/>
-      <w:r>
-        <w:t xml:space="preserve"> algorithm is used for making decision </w:t>
-      </w:r>
-      <w:proofErr w:type="spellStart"/>
-      <w:r>
-        <w:t>desion</w:t>
-      </w:r>
-      <w:proofErr w:type="spellEnd"/>
-      <w:r>
-        <w:t>, option, and parameters weight for each parameter and parameter value for each user is asked from the user itself.                       Claude</w:t>
+        <w:t>How about using topsis algorithm for this project</w:t>
+      </w:r>
+    </w:p>
+    <w:p>
+      <w:r>
+        <w:t xml:space="preserve">                                          Chatgpt</w:t>
+      </w:r>
+    </w:p>
+    <w:p>
+      <w:r>
+        <w:t>Can you generate a python code where topsis algorithm is used for making decision desion, option, and parameters weight for each parameter and parameter value for each user is asked from the user itself.                       Claude</w:t>
       </w:r>
     </w:p>
     <w:p>
@@ -389,6 +264,93 @@
     <w:p>
       <w:r>
         <w:t>Used roc rank ordered centroid for assigning weights</w:t>
+      </w:r>
+    </w:p>
+    <w:p/>
+    <w:p>
+      <w:r>
+        <w:t>22/12/2026</w:t>
+      </w:r>
+    </w:p>
+    <w:p>
+      <w:r>
+        <w:t>can you again modify the logic so that reasoning for why this parameter is selected due to this feature having this much influnce by just comparing the criteria of the top option with ideal case</w:t>
+      </w:r>
+    </w:p>
+    <w:p>
+      <w:r>
+        <w:tab/>
+      </w:r>
+      <w:r>
+        <w:tab/>
+      </w:r>
+      <w:r>
+        <w:tab/>
+      </w:r>
+      <w:r>
+        <w:tab/>
+      </w:r>
+      <w:r>
+        <w:tab/>
+      </w:r>
+      <w:r>
+        <w:tab/>
+        <w:t>Claude</w:t>
+      </w:r>
+    </w:p>
+    <w:p>
+      <w:r>
+        <w:t>Pasted new code make it into a new flask application with app.py and index.html</w:t>
+      </w:r>
+    </w:p>
+    <w:p>
+      <w:r>
+        <w:t xml:space="preserve"> </w:t>
+      </w:r>
+      <w:r>
+        <w:tab/>
+      </w:r>
+      <w:r>
+        <w:tab/>
+      </w:r>
+      <w:r>
+        <w:tab/>
+      </w:r>
+      <w:r>
+        <w:tab/>
+      </w:r>
+      <w:r>
+        <w:tab/>
+      </w:r>
+      <w:r>
+        <w:tab/>
+        <w:t>Claude</w:t>
+      </w:r>
+    </w:p>
+    <w:p>
+      <w:r>
+        <w:t>Pasted code is this code production ready</w:t>
+      </w:r>
+    </w:p>
+    <w:p>
+      <w:r>
+        <w:tab/>
+      </w:r>
+      <w:r>
+        <w:tab/>
+      </w:r>
+      <w:r>
+        <w:tab/>
+      </w:r>
+      <w:r>
+        <w:tab/>
+      </w:r>
+      <w:r>
+        <w:tab/>
+      </w:r>
+      <w:r>
+        <w:tab/>
+        <w:t>Gemini</w:t>
       </w:r>
     </w:p>
     <w:sectPr>

</xml_diff>

<commit_message>
added stenght and weakness
</commit_message>
<xml_diff>
--- a/project_diary.docx
+++ b/project_diary.docx
@@ -9,24 +9,69 @@
     </w:p>
     <w:p>
       <w:r>
-        <w:t xml:space="preserve">I need to build a decision making companion that make decisions like </w:t>
+        <w:t xml:space="preserve">I need to build a </w:t>
+      </w:r>
+      <w:proofErr w:type="gramStart"/>
+      <w:r>
+        <w:t>decision making</w:t>
+      </w:r>
+      <w:proofErr w:type="gramEnd"/>
+      <w:r>
+        <w:t xml:space="preserve"> companion that make decisions like </w:t>
       </w:r>
       <w:r>
         <w:t>Choosing a laptop under a budget Selecting the best candidate for a job role Deciding where to travel within constraints Picking an investment strategy Choosing a tech stack for a startup</w:t>
       </w:r>
       <w:r>
-        <w:t xml:space="preserve"> without completely relying on ai                   Chatgpt</w:t>
-      </w:r>
+        <w:t xml:space="preserve"> without completely relying on ai                   </w:t>
+      </w:r>
+      <w:proofErr w:type="spellStart"/>
+      <w:r>
+        <w:t>Chatgpt</w:t>
+      </w:r>
+      <w:proofErr w:type="spellEnd"/>
     </w:p>
     <w:p/>
     <w:p>
       <w:r>
-        <w:t xml:space="preserve">Should I consider building an llm to understand the decision options and user preferences, because sometimes we need to do websearch to make decisions users may not know about </w:t>
-      </w:r>
-    </w:p>
-    <w:p>
-      <w:r>
-        <w:t xml:space="preserve">                                                                 Gpt </w:t>
+        <w:t xml:space="preserve">Should I consider building </w:t>
+      </w:r>
+      <w:proofErr w:type="gramStart"/>
+      <w:r>
+        <w:t>an</w:t>
+      </w:r>
+      <w:proofErr w:type="gramEnd"/>
+      <w:r>
+        <w:t xml:space="preserve"> </w:t>
+      </w:r>
+      <w:proofErr w:type="spellStart"/>
+      <w:r>
+        <w:t>llm</w:t>
+      </w:r>
+      <w:proofErr w:type="spellEnd"/>
+      <w:r>
+        <w:t xml:space="preserve"> to understand the decision options and user preferences, because sometimes we need to do </w:t>
+      </w:r>
+      <w:proofErr w:type="spellStart"/>
+      <w:r>
+        <w:t>websearch</w:t>
+      </w:r>
+      <w:proofErr w:type="spellEnd"/>
+      <w:r>
+        <w:t xml:space="preserve"> to make decisions users may not know about </w:t>
+      </w:r>
+    </w:p>
+    <w:p>
+      <w:r>
+        <w:t xml:space="preserve">                                                                 </w:t>
+      </w:r>
+      <w:proofErr w:type="spellStart"/>
+      <w:r>
+        <w:t>Gpt</w:t>
+      </w:r>
+      <w:proofErr w:type="spellEnd"/>
+      <w:r>
+        <w:t xml:space="preserve"> </w:t>
       </w:r>
     </w:p>
     <w:p>
@@ -36,11 +81,37 @@
     </w:p>
     <w:p>
       <w:r>
-        <w:t xml:space="preserve">Instead of building llm can we just take input from the user in a structured way like a matrix where rows represents the options and columns deciding </w:t>
-      </w:r>
-      <w:r>
-        <w:t>paarameters like in case of laptop weight processor ect</w:t>
-      </w:r>
+        <w:t xml:space="preserve">Instead of building </w:t>
+      </w:r>
+      <w:proofErr w:type="spellStart"/>
+      <w:r>
+        <w:t>llm</w:t>
+      </w:r>
+      <w:proofErr w:type="spellEnd"/>
+      <w:r>
+        <w:t xml:space="preserve"> can we just take input from the user in a structured way like a matrix where rows </w:t>
+      </w:r>
+      <w:proofErr w:type="gramStart"/>
+      <w:r>
+        <w:t>represents</w:t>
+      </w:r>
+      <w:proofErr w:type="gramEnd"/>
+      <w:r>
+        <w:t xml:space="preserve"> the options and columns deciding </w:t>
+      </w:r>
+      <w:proofErr w:type="spellStart"/>
+      <w:r>
+        <w:t>paarameters</w:t>
+      </w:r>
+      <w:proofErr w:type="spellEnd"/>
+      <w:r>
+        <w:t xml:space="preserve"> like in case of laptop weight processor </w:t>
+      </w:r>
+      <w:proofErr w:type="spellStart"/>
+      <w:r>
+        <w:t>ect</w:t>
+      </w:r>
+      <w:proofErr w:type="spellEnd"/>
       <w:r>
         <w:t xml:space="preserve"> </w:t>
       </w:r>
@@ -82,8 +153,13 @@
       </w:r>
     </w:p>
     <w:p>
-      <w:r>
-        <w:t>Comapre all these algorithms and choose the best one</w:t>
+      <w:proofErr w:type="spellStart"/>
+      <w:r>
+        <w:t>Comapre</w:t>
+      </w:r>
+      <w:proofErr w:type="spellEnd"/>
+      <w:r>
+        <w:t xml:space="preserve"> all these algorithms and choose the best one</w:t>
       </w:r>
     </w:p>
     <w:p>
@@ -111,9 +187,11 @@
       </w:r>
     </w:p>
     <w:p>
+      <w:proofErr w:type="spellStart"/>
       <w:r>
         <w:t>Mcda</w:t>
       </w:r>
+      <w:proofErr w:type="spellEnd"/>
     </w:p>
     <w:p>
       <w:r>
@@ -121,14 +199,32 @@
       </w:r>
     </w:p>
     <w:p>
-      <w:r>
-        <w:t>Topsis mcda algorithm</w:t>
-      </w:r>
-    </w:p>
-    <w:p>
-      <w:r>
-        <w:t xml:space="preserve">                                          Geeksforgeeks</w:t>
-      </w:r>
+      <w:proofErr w:type="spellStart"/>
+      <w:r>
+        <w:t>Topsis</w:t>
+      </w:r>
+      <w:proofErr w:type="spellEnd"/>
+      <w:r>
+        <w:t xml:space="preserve"> </w:t>
+      </w:r>
+      <w:proofErr w:type="spellStart"/>
+      <w:r>
+        <w:t>mcda</w:t>
+      </w:r>
+      <w:proofErr w:type="spellEnd"/>
+      <w:r>
+        <w:t xml:space="preserve"> algorithm</w:t>
+      </w:r>
+    </w:p>
+    <w:p>
+      <w:r>
+        <w:t xml:space="preserve">                                          </w:t>
+      </w:r>
+      <w:proofErr w:type="spellStart"/>
+      <w:r>
+        <w:t>Geeksforgeeks</w:t>
+      </w:r>
+      <w:proofErr w:type="spellEnd"/>
     </w:p>
     <w:p>
       <w:r>
@@ -137,17 +233,46 @@
     </w:p>
     <w:p>
       <w:r>
-        <w:t>How about using topsis algorithm for this project</w:t>
-      </w:r>
-    </w:p>
-    <w:p>
-      <w:r>
-        <w:t xml:space="preserve">                                          Chatgpt</w:t>
-      </w:r>
-    </w:p>
-    <w:p>
-      <w:r>
-        <w:t>Can you generate a python code where topsis algorithm is used for making decision desion, option, and parameters weight for each parameter and parameter value for each user is asked from the user itself.                       Claude</w:t>
+        <w:t xml:space="preserve">How about using </w:t>
+      </w:r>
+      <w:proofErr w:type="spellStart"/>
+      <w:r>
+        <w:t>topsis</w:t>
+      </w:r>
+      <w:proofErr w:type="spellEnd"/>
+      <w:r>
+        <w:t xml:space="preserve"> algorithm for this project</w:t>
+      </w:r>
+    </w:p>
+    <w:p>
+      <w:r>
+        <w:t xml:space="preserve">                                          </w:t>
+      </w:r>
+      <w:proofErr w:type="spellStart"/>
+      <w:r>
+        <w:t>Chatgpt</w:t>
+      </w:r>
+      <w:proofErr w:type="spellEnd"/>
+    </w:p>
+    <w:p>
+      <w:r>
+        <w:t xml:space="preserve">Can you generate a python code where </w:t>
+      </w:r>
+      <w:proofErr w:type="spellStart"/>
+      <w:r>
+        <w:t>topsis</w:t>
+      </w:r>
+      <w:proofErr w:type="spellEnd"/>
+      <w:r>
+        <w:t xml:space="preserve"> algorithm is used for making decision </w:t>
+      </w:r>
+      <w:proofErr w:type="spellStart"/>
+      <w:r>
+        <w:t>desion</w:t>
+      </w:r>
+      <w:proofErr w:type="spellEnd"/>
+      <w:r>
+        <w:t>, option, and parameters weight for each parameter and parameter value for each user is asked from the user itself.                       Claude</w:t>
       </w:r>
     </w:p>
     <w:p>
@@ -171,7 +296,15 @@
     <w:p/>
     <w:p>
       <w:r>
-        <w:t>Instead of asking weight from the users lets ask them to enter parameters in order and assign weight by first dividing ½ then 0.5/2 like that</w:t>
+        <w:t xml:space="preserve">Instead of asking weight from the users </w:t>
+      </w:r>
+      <w:proofErr w:type="spellStart"/>
+      <w:r>
+        <w:t>lets</w:t>
+      </w:r>
+      <w:proofErr w:type="spellEnd"/>
+      <w:r>
+        <w:t xml:space="preserve"> ask them to enter parameters in order and assign weight by first dividing ½ then 0.5/2 like that</w:t>
       </w:r>
       <w:r>
         <w:t>.</w:t>
@@ -269,12 +402,20 @@
     <w:p/>
     <w:p>
       <w:r>
-        <w:t>22/12/2026</w:t>
-      </w:r>
-    </w:p>
-    <w:p>
-      <w:r>
-        <w:t>can you again modify the logic so that reasoning for why this parameter is selected due to this feature having this much influnce by just comparing the criteria of the top option with ideal case</w:t>
+        <w:t>22/2/2026</w:t>
+      </w:r>
+    </w:p>
+    <w:p>
+      <w:r>
+        <w:t xml:space="preserve">can you again modify the logic so that reasoning for why this parameter is selected due to this feature having this much </w:t>
+      </w:r>
+      <w:proofErr w:type="spellStart"/>
+      <w:r>
+        <w:t>influnce</w:t>
+      </w:r>
+      <w:proofErr w:type="spellEnd"/>
+      <w:r>
+        <w:t xml:space="preserve"> by just comparing the criteria of the top option with ideal case</w:t>
       </w:r>
     </w:p>
     <w:p>
@@ -353,6 +494,175 @@
         <w:t>Gemini</w:t>
       </w:r>
     </w:p>
+    <w:p>
+      <w:r>
+        <w:t>23/2/2026</w:t>
+      </w:r>
+    </w:p>
+    <w:p>
+      <w:r>
+        <w:t xml:space="preserve">Can you modify this code so that it can handle future change </w:t>
+      </w:r>
+      <w:proofErr w:type="spellStart"/>
+      <w:r>
+        <w:t>criterias</w:t>
+      </w:r>
+      <w:proofErr w:type="spellEnd"/>
+      <w:r>
+        <w:t xml:space="preserve"> like risks during selecting a tech stack for a start up</w:t>
+      </w:r>
+    </w:p>
+    <w:p>
+      <w:r>
+        <w:lastRenderedPageBreak/>
+        <w:tab/>
+      </w:r>
+      <w:r>
+        <w:tab/>
+      </w:r>
+      <w:r>
+        <w:tab/>
+      </w:r>
+      <w:r>
+        <w:tab/>
+      </w:r>
+      <w:r>
+        <w:tab/>
+      </w:r>
+      <w:r>
+        <w:tab/>
+        <w:t>Claude</w:t>
+      </w:r>
+    </w:p>
+    <w:p>
+      <w:r>
+        <w:t>24/2/2026</w:t>
+      </w:r>
+    </w:p>
+    <w:p/>
+    <w:p>
+      <w:r>
+        <w:t xml:space="preserve">What is monte </w:t>
+      </w:r>
+      <w:proofErr w:type="spellStart"/>
+      <w:r>
+        <w:t>carlo</w:t>
+      </w:r>
+      <w:proofErr w:type="spellEnd"/>
+      <w:r>
+        <w:t xml:space="preserve"> algorithm </w:t>
+      </w:r>
+    </w:p>
+    <w:p>
+      <w:r>
+        <w:tab/>
+      </w:r>
+      <w:r>
+        <w:tab/>
+      </w:r>
+      <w:r>
+        <w:tab/>
+      </w:r>
+      <w:r>
+        <w:tab/>
+      </w:r>
+      <w:proofErr w:type="spellStart"/>
+      <w:r>
+        <w:t>Gpt</w:t>
+      </w:r>
+      <w:proofErr w:type="spellEnd"/>
+    </w:p>
+    <w:p>
+      <w:r>
+        <w:t xml:space="preserve">Implement monte </w:t>
+      </w:r>
+      <w:proofErr w:type="spellStart"/>
+      <w:r>
+        <w:t>carlo</w:t>
+      </w:r>
+      <w:proofErr w:type="spellEnd"/>
+      <w:r>
+        <w:t xml:space="preserve"> in this code</w:t>
+      </w:r>
+    </w:p>
+    <w:p/>
+    <w:p>
+      <w:r>
+        <w:t>25/2/2026</w:t>
+      </w:r>
+    </w:p>
+    <w:p>
+      <w:r>
+        <w:t xml:space="preserve">Please show weakness </w:t>
+      </w:r>
+      <w:proofErr w:type="spellStart"/>
+      <w:r>
+        <w:t>nad</w:t>
+      </w:r>
+      <w:proofErr w:type="spellEnd"/>
+      <w:r>
+        <w:t xml:space="preserve"> </w:t>
+      </w:r>
+      <w:proofErr w:type="spellStart"/>
+      <w:r>
+        <w:t>stenght</w:t>
+      </w:r>
+      <w:proofErr w:type="spellEnd"/>
+      <w:r>
+        <w:t xml:space="preserve"> of each option at the end</w:t>
+      </w:r>
+    </w:p>
+    <w:p>
+      <w:r>
+        <w:tab/>
+      </w:r>
+      <w:r>
+        <w:tab/>
+      </w:r>
+      <w:r>
+        <w:tab/>
+      </w:r>
+      <w:r>
+        <w:tab/>
+      </w:r>
+      <w:r>
+        <w:tab/>
+      </w:r>
+      <w:r>
+        <w:tab/>
+      </w:r>
+      <w:r>
+        <w:tab/>
+        <w:t>Claude</w:t>
+      </w:r>
+    </w:p>
+    <w:p>
+      <w:r>
+        <w:t>Modify logic in app.py and index.html</w:t>
+      </w:r>
+    </w:p>
+    <w:p>
+      <w:r>
+        <w:tab/>
+      </w:r>
+      <w:r>
+        <w:tab/>
+      </w:r>
+      <w:r>
+        <w:tab/>
+      </w:r>
+      <w:r>
+        <w:tab/>
+      </w:r>
+      <w:r>
+        <w:tab/>
+      </w:r>
+      <w:r>
+        <w:tab/>
+        <w:t>Claude</w:t>
+      </w:r>
+    </w:p>
+    <w:p/>
     <w:sectPr>
       <w:pgSz w:w="11906" w:h="16838"/>
       <w:pgMar w:top="1440" w:right="1440" w:bottom="1440" w:left="1440" w:header="708" w:footer="708" w:gutter="0"/>
@@ -966,6 +1276,7 @@
   <w:style w:type="character" w:default="1" w:styleId="DefaultParagraphFont">
     <w:name w:val="Default Paragraph Font"/>
     <w:uiPriority w:val="1"/>
+    <w:semiHidden/>
     <w:unhideWhenUsed/>
   </w:style>
   <w:style w:type="table" w:default="1" w:styleId="TableNormal">

</xml_diff>